<commit_message>
Update info for age groups and number_admissions
</commit_message>
<xml_diff>
--- a/jz_question_break_down.docx
+++ b/jz_question_break_down.docx
@@ -1002,13 +1002,7 @@
           </w:tcPr>
           <w:p>
             <w:r>
-              <w:t xml:space="preserve">Is there evidence that there is a connection between number of emergency attendances and patient </w:t>
-            </w:r>
-            <w:r>
-              <w:t>sex</w:t>
-            </w:r>
-            <w:r>
-              <w:t>?</w:t>
+              <w:t>Is there evidence that there is a connection between number of emergency attendances and patient sex?</w:t>
             </w:r>
           </w:p>
         </w:tc>
@@ -1085,13 +1079,7 @@
           </w:tcPr>
           <w:p>
             <w:r>
-              <w:t xml:space="preserve">Is there evidence that there is a connection between episodes and patient </w:t>
-            </w:r>
-            <w:r>
-              <w:t>age</w:t>
-            </w:r>
-            <w:r>
-              <w:t>?</w:t>
+              <w:t>Is there evidence that there is a connection between episodes and patient age?</w:t>
             </w:r>
           </w:p>
           <w:p/>
@@ -1177,7 +1165,13 @@
           </w:tcPr>
           <w:p>
             <w:r>
-              <w:t>Is there evidence that there is a connection between number of emergency attendances and patient sex?</w:t>
+              <w:t xml:space="preserve">Is there evidence that there is a connection between number of emergency attendances and patient </w:t>
+            </w:r>
+            <w:r>
+              <w:t>age</w:t>
+            </w:r>
+            <w:r>
+              <w:t>?</w:t>
             </w:r>
           </w:p>
           <w:p/>
@@ -1186,25 +1180,61 @@
           <w:tcPr>
             <w:tcW w:w="2410" w:type="dxa"/>
           </w:tcPr>
-          <w:p/>
-        </w:tc>
-        <w:tc>
-          <w:tcPr>
-            <w:tcW w:w="2693" w:type="dxa"/>
-          </w:tcPr>
-          <w:p/>
+          <w:p>
+            <w:r>
+              <w:t>Covid age/sex dataset</w:t>
+            </w:r>
+          </w:p>
+          <w:p>
+            <w:r>
+              <w:t>-age_group</w:t>
+            </w:r>
+          </w:p>
+          <w:p>
+            <w:r>
+              <w:t>-number of admissions</w:t>
+            </w:r>
+          </w:p>
+          <w:p>
+            <w:r>
+              <w:t>-avg 20182019 admissions</w:t>
+            </w:r>
+          </w:p>
+        </w:tc>
+        <w:tc>
+          <w:tcPr>
+            <w:tcW w:w="2693" w:type="dxa"/>
+          </w:tcPr>
+          <w:p>
+            <w:r>
+              <w:t>Jamie’s column chart for avg number of admissions for winter vs not winter by age group.</w:t>
+            </w:r>
+          </w:p>
         </w:tc>
         <w:tc>
           <w:tcPr>
             <w:tcW w:w="3261" w:type="dxa"/>
           </w:tcPr>
-          <w:p/>
+          <w:p>
+            <w:r>
+              <w:t>For age groups over 65, admissions are slightly higher in the winter. The same pattern is not seen for younger age groups</w:t>
+            </w:r>
+          </w:p>
+          <w:p>
+            <w:r>
+              <w:t>The increase in admissions in winter months for age groups over 65 was more drastic pre-Covid than during Covid. This is potentially due to the lockdown measures in winter Dec2020/Jan-Feb2021 and some remaining restrictions in winter Dec2021/Jan-Feb 2022 as well as the vaccination campaign targeting these age groups in early 2021 with boosters in late 2021/early 2022.</w:t>
+            </w:r>
+          </w:p>
         </w:tc>
         <w:tc>
           <w:tcPr>
             <w:tcW w:w="3060" w:type="dxa"/>
           </w:tcPr>
-          <w:p/>
+          <w:p>
+            <w:r>
+              <w:t>Not super important, but useful for context to show that admissions do go up for age groups over 65 in the winter. This could be because they tend to be more severely impacted by respiratory viruses like the flu than younger age groups</w:t>
+            </w:r>
+          </w:p>
         </w:tc>
       </w:tr>
       <w:tr>
@@ -1271,6 +1301,7 @@
           </w:tcPr>
           <w:p>
             <w:r>
+              <w:lastRenderedPageBreak/>
               <w:t>Metric(s) for measuring impact</w:t>
             </w:r>
           </w:p>
@@ -1377,7 +1408,6 @@
           </w:p>
           <w:p>
             <w:r>
-              <w:lastRenderedPageBreak/>
               <w:t>Length of stay/Average length of stay</w:t>
             </w:r>
           </w:p>
@@ -1389,7 +1419,6 @@
           </w:tcPr>
           <w:p>
             <w:r>
-              <w:lastRenderedPageBreak/>
               <w:t>Activity by Board of Treatment, Age and Sex</w:t>
             </w:r>
           </w:p>
@@ -1407,7 +1436,6 @@
           </w:tcPr>
           <w:p>
             <w:r>
-              <w:lastRenderedPageBreak/>
               <w:t>Number of Attendances(aggregate)</w:t>
             </w:r>
           </w:p>
@@ -1461,19 +1489,7 @@
           </w:p>
           <w:p>
             <w:r>
-              <w:t xml:space="preserve">Attendance Greater </w:t>
-            </w:r>
-            <w:r>
-              <w:t>12</w:t>
-            </w:r>
-            <w:r>
-              <w:t xml:space="preserve"> hrs (num attendances that have been in A&amp;E dept longer than </w:t>
-            </w:r>
-            <w:r>
-              <w:t>12</w:t>
-            </w:r>
-            <w:r>
-              <w:t xml:space="preserve"> hrs)</w:t>
+              <w:t>Attendance Greater 12 hrs (num attendances that have been in A&amp;E dept longer than 12 hrs)</w:t>
             </w:r>
           </w:p>
           <w:p/>
@@ -1564,13 +1580,11 @@
     </w:p>
     <w:p>
       <w:r>
+        <w:lastRenderedPageBreak/>
         <w:t>-Length of Episodes/Average length of episode</w:t>
       </w:r>
       <w:r>
-        <w:t xml:space="preserve"> </w:t>
-      </w:r>
-      <w:r>
-        <w:t>(Activity by board of treatment and speciality)</w:t>
+        <w:t xml:space="preserve"> (Activity by board of treatment and speciality)</w:t>
       </w:r>
     </w:p>
     <w:p>
@@ -1578,10 +1592,7 @@
         <w:t>-Number of spells</w:t>
       </w:r>
       <w:r>
-        <w:t xml:space="preserve"> </w:t>
-      </w:r>
-      <w:r>
-        <w:t>(Activity by board of treatment and speciality)</w:t>
+        <w:t xml:space="preserve"> (Activity by board of treatment and speciality)</w:t>
       </w:r>
     </w:p>
     <w:p>
@@ -1589,10 +1600,7 @@
         <w:t>-Length of Spell/Average length of spell</w:t>
       </w:r>
       <w:r>
-        <w:t xml:space="preserve"> </w:t>
-      </w:r>
-      <w:r>
-        <w:t>(Activity by board of treatment and speciality)</w:t>
+        <w:t xml:space="preserve"> (Activity by board of treatment and speciality)</w:t>
       </w:r>
     </w:p>
     <w:sectPr>
@@ -1964,6 +1972,7 @@
     <w:lsdException w:name="HTML Sample" w:semiHidden="1" w:unhideWhenUsed="1"/>
     <w:lsdException w:name="HTML Typewriter" w:semiHidden="1" w:unhideWhenUsed="1"/>
     <w:lsdException w:name="HTML Variable" w:semiHidden="1" w:unhideWhenUsed="1"/>
+    <w:lsdException w:name="Normal Table" w:semiHidden="1" w:unhideWhenUsed="1"/>
     <w:lsdException w:name="annotation subject" w:semiHidden="1" w:unhideWhenUsed="1"/>
     <w:lsdException w:name="No List" w:semiHidden="1" w:unhideWhenUsed="1"/>
     <w:lsdException w:name="Outline List 1" w:semiHidden="1" w:unhideWhenUsed="1"/>
@@ -2010,8 +2019,10 @@
     <w:lsdException w:name="Table Subtle 2" w:semiHidden="1" w:unhideWhenUsed="1"/>
     <w:lsdException w:name="Table Web 1" w:semiHidden="1" w:unhideWhenUsed="1"/>
     <w:lsdException w:name="Table Web 2" w:semiHidden="1" w:unhideWhenUsed="1"/>
+    <w:lsdException w:name="Table Web 3" w:semiHidden="1" w:unhideWhenUsed="1"/>
     <w:lsdException w:name="Balloon Text" w:semiHidden="1" w:unhideWhenUsed="1"/>
     <w:lsdException w:name="Table Grid" w:uiPriority="39"/>
+    <w:lsdException w:name="Table Theme" w:semiHidden="1" w:unhideWhenUsed="1"/>
     <w:lsdException w:name="Placeholder Text" w:semiHidden="1"/>
     <w:lsdException w:name="No Spacing" w:uiPriority="1" w:qFormat="1"/>
     <w:lsdException w:name="Light Shading" w:uiPriority="60"/>

</xml_diff>